<commit_message>
modified a little classic docx template
</commit_message>
<xml_diff>
--- a/server/app/templates/docx/classic.docx
+++ b/server/app/templates/docx/classic.docx
@@ -396,10 +396,7 @@
                 <w:between w:space="0" w:sz="0" w:val="nil"/>
               </w:pBdr>
               <w:shd w:fill="auto" w:val="clear"/>
-              <w:rPr>
-                <w:rFonts w:ascii="Merriweather" w:cs="Merriweather" w:eastAsia="Merriweather" w:hAnsi="Merriweather"/>
-                <w:color w:val="666666"/>
-              </w:rPr>
+              <w:rPr/>
             </w:pPr>
             <w:r>
               <w:rPr>
@@ -407,6 +404,31 @@
               </w:rPr>
               <w:t xml:space="preserve">{Job Description}</w:t>
             </w:r>
+          </w:p>
+          <w:p>
+            <w:pPr>
+              <w:pStyle w:val="Heading1"/>
+              <w:pageBreakBefore w:val="0"/>
+              <w:pBdr>
+                <w:top w:space="0" w:sz="0" w:val="nil"/>
+                <w:left w:space="0" w:sz="0" w:val="nil"/>
+                <w:bottom w:space="0" w:sz="0" w:val="nil"/>
+                <w:right w:space="0" w:sz="0" w:val="nil"/>
+                <w:between w:space="0" w:sz="0" w:val="nil"/>
+              </w:pBdr>
+              <w:shd w:fill="auto" w:val="clear"/>
+              <w:rPr>
+                <w:color w:val="b7b7b7"/>
+              </w:rPr>
+            </w:pPr>
+            <w:bookmarkStart w:colFirst="0" w:colLast="0" w:name="_yk8luflkpwij" w:id="5"/>
+            <w:bookmarkEnd w:id="5"/>
+            <w:r>
+              <w:rPr>
+                <w:rtl w:val="0"/>
+              </w:rPr>
+              <w:t xml:space="preserve">EDUCATION</w:t>
+            </w:r>
             <w:r>
               <w:rPr>
                 <w:rtl w:val="0"/>
@@ -416,20 +438,33 @@
           <w:p>
             <w:pPr>
               <w:pStyle w:val="Heading2"/>
+              <w:pageBreakBefore w:val="0"/>
+              <w:pBdr>
+                <w:top w:space="0" w:sz="0" w:val="nil"/>
+                <w:left w:space="0" w:sz="0" w:val="nil"/>
+                <w:bottom w:space="0" w:sz="0" w:val="nil"/>
+                <w:right w:space="0" w:sz="0" w:val="nil"/>
+                <w:between w:space="0" w:sz="0" w:val="nil"/>
+              </w:pBdr>
+              <w:shd w:fill="auto" w:val="clear"/>
               <w:rPr>
                 <w:b w:val="0"/>
                 <w:i w:val="1"/>
-                <w:sz w:val="24"/>
-                <w:szCs w:val="24"/>
-              </w:rPr>
-            </w:pPr>
-            <w:bookmarkStart w:colFirst="0" w:colLast="0" w:name="_ov21k96ny2gx" w:id="5"/>
-            <w:bookmarkEnd w:id="5"/>
-            <w:r>
-              <w:rPr>
-                <w:rtl w:val="0"/>
-              </w:rPr>
-              <w:t xml:space="preserve">{Company}, {</w:t>
+              </w:rPr>
+            </w:pPr>
+            <w:bookmarkStart w:colFirst="0" w:colLast="0" w:name="_6wymnhinx9q5" w:id="6"/>
+            <w:bookmarkEnd w:id="6"/>
+            <w:r>
+              <w:rPr>
+                <w:rtl w:val="0"/>
+              </w:rPr>
+              <w:t xml:space="preserve">{Institution}</w:t>
+            </w:r>
+            <w:r>
+              <w:rPr>
+                <w:rtl w:val="0"/>
+              </w:rPr>
+              <w:t xml:space="preserve">, {</w:t>
             </w:r>
             <w:r>
               <w:rPr>
@@ -444,201 +479,25 @@
                 <w:i w:val="1"/>
                 <w:rtl w:val="0"/>
               </w:rPr>
-              <w:t xml:space="preserve">Job Title}</w:t>
-            </w:r>
-            <w:r>
-              <w:rPr>
-                <w:rtl w:val="0"/>
-              </w:rPr>
+              <w:t xml:space="preserve">Degree}</w:t>
             </w:r>
           </w:p>
           <w:p>
             <w:pPr>
               <w:pStyle w:val="Heading3"/>
+              <w:pageBreakBefore w:val="0"/>
+              <w:pBdr>
+                <w:top w:space="0" w:sz="0" w:val="nil"/>
+                <w:left w:space="0" w:sz="0" w:val="nil"/>
+                <w:bottom w:space="0" w:sz="0" w:val="nil"/>
+                <w:right w:space="0" w:sz="0" w:val="nil"/>
+                <w:between w:space="0" w:sz="0" w:val="nil"/>
+              </w:pBdr>
+              <w:shd w:fill="auto" w:val="clear"/>
               <w:rPr/>
             </w:pPr>
-            <w:bookmarkStart w:colFirst="0" w:colLast="0" w:name="_t20tzhewqg0o" w:id="6"/>
-            <w:bookmarkEnd w:id="6"/>
-            <w:r>
-              <w:rPr>
-                <w:rtl w:val="0"/>
-              </w:rPr>
-              <w:t xml:space="preserve">{Duration}</w:t>
-            </w:r>
-          </w:p>
-          <w:p>
-            <w:pPr>
-              <w:rPr/>
-            </w:pPr>
-            <w:r>
-              <w:rPr>
-                <w:rtl w:val="0"/>
-              </w:rPr>
-              <w:t xml:space="preserve">{Job Description}</w:t>
-            </w:r>
-            <w:r>
-              <w:rPr>
-                <w:rtl w:val="0"/>
-              </w:rPr>
-            </w:r>
-          </w:p>
-          <w:p>
-            <w:pPr>
-              <w:pStyle w:val="Heading2"/>
-              <w:rPr>
-                <w:b w:val="0"/>
-                <w:i w:val="1"/>
-                <w:sz w:val="24"/>
-                <w:szCs w:val="24"/>
-              </w:rPr>
-            </w:pPr>
-            <w:bookmarkStart w:colFirst="0" w:colLast="0" w:name="_ml0o5nn55me5" w:id="7"/>
+            <w:bookmarkStart w:colFirst="0" w:colLast="0" w:name="_7vtcyzeczjot" w:id="7"/>
             <w:bookmarkEnd w:id="7"/>
-            <w:r>
-              <w:rPr>
-                <w:rtl w:val="0"/>
-              </w:rPr>
-              <w:t xml:space="preserve">{Company}, {</w:t>
-            </w:r>
-            <w:r>
-              <w:rPr>
-                <w:b w:val="0"/>
-                <w:rtl w:val="0"/>
-              </w:rPr>
-              <w:t xml:space="preserve">Location} — {</w:t>
-            </w:r>
-            <w:r>
-              <w:rPr>
-                <w:b w:val="0"/>
-                <w:i w:val="1"/>
-                <w:rtl w:val="0"/>
-              </w:rPr>
-              <w:t xml:space="preserve">Job Title}</w:t>
-            </w:r>
-            <w:r>
-              <w:rPr>
-                <w:rtl w:val="0"/>
-              </w:rPr>
-            </w:r>
-          </w:p>
-          <w:p>
-            <w:pPr>
-              <w:pStyle w:val="Heading3"/>
-              <w:rPr/>
-            </w:pPr>
-            <w:bookmarkStart w:colFirst="0" w:colLast="0" w:name="_x9j3v5koac8s" w:id="8"/>
-            <w:bookmarkEnd w:id="8"/>
-            <w:r>
-              <w:rPr>
-                <w:rtl w:val="0"/>
-              </w:rPr>
-              <w:t xml:space="preserve">{Duration}</w:t>
-            </w:r>
-          </w:p>
-          <w:p>
-            <w:pPr>
-              <w:rPr/>
-            </w:pPr>
-            <w:r>
-              <w:rPr>
-                <w:rtl w:val="0"/>
-              </w:rPr>
-              <w:t xml:space="preserve">{Job Description}</w:t>
-            </w:r>
-          </w:p>
-          <w:p>
-            <w:pPr>
-              <w:pStyle w:val="Heading1"/>
-              <w:pageBreakBefore w:val="0"/>
-              <w:pBdr>
-                <w:top w:space="0" w:sz="0" w:val="nil"/>
-                <w:left w:space="0" w:sz="0" w:val="nil"/>
-                <w:bottom w:space="0" w:sz="0" w:val="nil"/>
-                <w:right w:space="0" w:sz="0" w:val="nil"/>
-                <w:between w:space="0" w:sz="0" w:val="nil"/>
-              </w:pBdr>
-              <w:shd w:fill="auto" w:val="clear"/>
-              <w:rPr>
-                <w:color w:val="b7b7b7"/>
-              </w:rPr>
-            </w:pPr>
-            <w:bookmarkStart w:colFirst="0" w:colLast="0" w:name="_yk8luflkpwij" w:id="9"/>
-            <w:bookmarkEnd w:id="9"/>
-            <w:r>
-              <w:rPr>
-                <w:rtl w:val="0"/>
-              </w:rPr>
-              <w:t xml:space="preserve">EDUCATION</w:t>
-            </w:r>
-            <w:r>
-              <w:rPr>
-                <w:rtl w:val="0"/>
-              </w:rPr>
-            </w:r>
-          </w:p>
-          <w:p>
-            <w:pPr>
-              <w:pStyle w:val="Heading2"/>
-              <w:pageBreakBefore w:val="0"/>
-              <w:pBdr>
-                <w:top w:space="0" w:sz="0" w:val="nil"/>
-                <w:left w:space="0" w:sz="0" w:val="nil"/>
-                <w:bottom w:space="0" w:sz="0" w:val="nil"/>
-                <w:right w:space="0" w:sz="0" w:val="nil"/>
-                <w:between w:space="0" w:sz="0" w:val="nil"/>
-              </w:pBdr>
-              <w:shd w:fill="auto" w:val="clear"/>
-              <w:rPr>
-                <w:b w:val="0"/>
-                <w:i w:val="1"/>
-              </w:rPr>
-            </w:pPr>
-            <w:bookmarkStart w:colFirst="0" w:colLast="0" w:name="_6wymnhinx9q5" w:id="10"/>
-            <w:bookmarkEnd w:id="10"/>
-            <w:r>
-              <w:rPr>
-                <w:rtl w:val="0"/>
-              </w:rPr>
-              <w:t xml:space="preserve">{Institution}</w:t>
-            </w:r>
-            <w:r>
-              <w:rPr>
-                <w:rtl w:val="0"/>
-              </w:rPr>
-              <w:t xml:space="preserve">, {</w:t>
-            </w:r>
-            <w:r>
-              <w:rPr>
-                <w:b w:val="0"/>
-                <w:rtl w:val="0"/>
-              </w:rPr>
-              <w:t xml:space="preserve">Location} — {</w:t>
-            </w:r>
-            <w:r>
-              <w:rPr>
-                <w:b w:val="0"/>
-                <w:i w:val="1"/>
-                <w:rtl w:val="0"/>
-              </w:rPr>
-              <w:t xml:space="preserve">Degree}</w:t>
-            </w:r>
-          </w:p>
-          <w:p>
-            <w:pPr>
-              <w:pStyle w:val="Heading3"/>
-              <w:pageBreakBefore w:val="0"/>
-              <w:pBdr>
-                <w:top w:space="0" w:sz="0" w:val="nil"/>
-                <w:left w:space="0" w:sz="0" w:val="nil"/>
-                <w:bottom w:space="0" w:sz="0" w:val="nil"/>
-                <w:right w:space="0" w:sz="0" w:val="nil"/>
-                <w:between w:space="0" w:sz="0" w:val="nil"/>
-              </w:pBdr>
-              <w:shd w:fill="auto" w:val="clear"/>
-              <w:rPr/>
-            </w:pPr>
-            <w:bookmarkStart w:colFirst="0" w:colLast="0" w:name="_7vtcyzeczjot" w:id="11"/>
-            <w:bookmarkEnd w:id="11"/>
             <w:r>
               <w:rPr>
                 <w:rtl w:val="0"/>
@@ -674,63 +533,6 @@
           </w:p>
           <w:p>
             <w:pPr>
-              <w:pStyle w:val="Heading2"/>
-              <w:rPr>
-                <w:b w:val="0"/>
-                <w:i w:val="1"/>
-              </w:rPr>
-            </w:pPr>
-            <w:bookmarkStart w:colFirst="0" w:colLast="0" w:name="_ecbexdap4rpt" w:id="12"/>
-            <w:bookmarkEnd w:id="12"/>
-            <w:r>
-              <w:rPr>
-                <w:rtl w:val="0"/>
-              </w:rPr>
-              <w:t xml:space="preserve">{Institution}, {</w:t>
-            </w:r>
-            <w:r>
-              <w:rPr>
-                <w:b w:val="0"/>
-                <w:rtl w:val="0"/>
-              </w:rPr>
-              <w:t xml:space="preserve">Location} — {</w:t>
-            </w:r>
-            <w:r>
-              <w:rPr>
-                <w:b w:val="0"/>
-                <w:i w:val="1"/>
-                <w:rtl w:val="0"/>
-              </w:rPr>
-              <w:t xml:space="preserve">Degree}</w:t>
-            </w:r>
-          </w:p>
-          <w:p>
-            <w:pPr>
-              <w:pStyle w:val="Heading3"/>
-              <w:rPr/>
-            </w:pPr>
-            <w:bookmarkStart w:colFirst="0" w:colLast="0" w:name="_gopii0g8qqs7" w:id="13"/>
-            <w:bookmarkEnd w:id="13"/>
-            <w:r>
-              <w:rPr>
-                <w:rtl w:val="0"/>
-              </w:rPr>
-              <w:t xml:space="preserve">{Duration}</w:t>
-            </w:r>
-          </w:p>
-          <w:p>
-            <w:pPr>
-              <w:rPr/>
-            </w:pPr>
-            <w:r>
-              <w:rPr>
-                <w:rtl w:val="0"/>
-              </w:rPr>
-              <w:t xml:space="preserve">Any add-ons</w:t>
-            </w:r>
-          </w:p>
-          <w:p>
-            <w:pPr>
               <w:pStyle w:val="Heading1"/>
               <w:pageBreakBefore w:val="0"/>
               <w:pBdr>
@@ -746,8 +548,8 @@
                 <w:szCs w:val="20"/>
               </w:rPr>
             </w:pPr>
-            <w:bookmarkStart w:colFirst="0" w:colLast="0" w:name="_jhv78pp9wtzd" w:id="14"/>
-            <w:bookmarkEnd w:id="14"/>
+            <w:bookmarkStart w:colFirst="0" w:colLast="0" w:name="_jhv78pp9wtzd" w:id="8"/>
+            <w:bookmarkEnd w:id="8"/>
             <w:r>
               <w:rPr>
                 <w:rtl w:val="0"/>
@@ -774,8 +576,8 @@
               <w:shd w:fill="auto" w:val="clear"/>
               <w:rPr/>
             </w:pPr>
-            <w:bookmarkStart w:colFirst="0" w:colLast="0" w:name="_vm051rmyhoww" w:id="15"/>
-            <w:bookmarkEnd w:id="15"/>
+            <w:bookmarkStart w:colFirst="0" w:colLast="0" w:name="_vm051rmyhoww" w:id="9"/>
+            <w:bookmarkEnd w:id="9"/>
             <w:r>
               <w:rPr>
                 <w:rtl w:val="0"/>
@@ -862,8 +664,8 @@
               <w:shd w:fill="auto" w:val="clear"/>
               <w:rPr/>
             </w:pPr>
-            <w:bookmarkStart w:colFirst="0" w:colLast="0" w:name="_ca0awj8022e2" w:id="16"/>
-            <w:bookmarkEnd w:id="16"/>
+            <w:bookmarkStart w:colFirst="0" w:colLast="0" w:name="_ca0awj8022e2" w:id="10"/>
+            <w:bookmarkEnd w:id="10"/>
             <w:r>
               <w:rPr>
                 <w:rtl w:val="0"/>
@@ -913,8 +715,8 @@
               <w:shd w:fill="auto" w:val="clear"/>
               <w:rPr/>
             </w:pPr>
-            <w:bookmarkStart w:colFirst="0" w:colLast="0" w:name="_tuxh7mwdaxox" w:id="17"/>
-            <w:bookmarkEnd w:id="17"/>
+            <w:bookmarkStart w:colFirst="0" w:colLast="0" w:name="_tuxh7mwdaxox" w:id="11"/>
+            <w:bookmarkEnd w:id="11"/>
             <w:r>
               <w:rPr>
                 <w:rtl w:val="0"/>
@@ -968,8 +770,8 @@
               <w:shd w:fill="auto" w:val="clear"/>
               <w:rPr/>
             </w:pPr>
-            <w:bookmarkStart w:colFirst="0" w:colLast="0" w:name="_cxxkes25b26" w:id="18"/>
-            <w:bookmarkEnd w:id="18"/>
+            <w:bookmarkStart w:colFirst="0" w:colLast="0" w:name="_cxxkes25b26" w:id="12"/>
+            <w:bookmarkEnd w:id="12"/>
             <w:r>
               <w:rPr>
                 <w:rtl w:val="0"/>

</xml_diff>

<commit_message>
feat: last template works
</commit_message>
<xml_diff>
--- a/server/app/templates/docx/classic.docx
+++ b/server/app/templates/docx/classic.docx
@@ -192,15 +192,6 @@
           </w:p>
           <w:p>
             <w:pPr>
-              <w:pageBreakBefore w:val="0"/>
-              <w:pBdr>
-                <w:top w:space="0" w:sz="0" w:val="nil"/>
-                <w:left w:space="0" w:sz="0" w:val="nil"/>
-                <w:bottom w:space="0" w:sz="0" w:val="nil"/>
-                <w:right w:space="0" w:sz="0" w:val="nil"/>
-                <w:between w:space="0" w:sz="0" w:val="nil"/>
-              </w:pBdr>
-              <w:shd w:fill="auto" w:val="clear"/>
               <w:spacing w:before="0" w:line="276" w:lineRule="auto"/>
               <w:rPr>
                 <w:rFonts w:ascii="Open Sans" w:cs="Open Sans" w:eastAsia="Open Sans" w:hAnsi="Open Sans"/>
@@ -215,7 +206,7 @@
                 <w:color w:val="000000"/>
                 <w:rtl w:val="0"/>
               </w:rPr>
-              <w:t xml:space="preserve">(123) 456-7890</w:t>
+              <w:t xml:space="preserve">{Your Phone}</w:t>
             </w:r>
           </w:p>
           <w:p>
@@ -243,7 +234,7 @@
                 <w:color w:val="000000"/>
                 <w:rtl w:val="0"/>
               </w:rPr>
-              <w:t xml:space="preserve">no_reply@example.com</w:t>
+              <w:t xml:space="preserve">{Your Email}</w:t>
             </w:r>
           </w:p>
         </w:tc>
@@ -306,12 +297,7 @@
                 <w:between w:space="0" w:sz="0" w:val="nil"/>
               </w:pBdr>
               <w:shd w:fill="auto" w:val="clear"/>
-              <w:rPr>
-                <w:b w:val="0"/>
-                <w:i w:val="1"/>
-                <w:sz w:val="24"/>
-                <w:szCs w:val="24"/>
-              </w:rPr>
+              <w:rPr/>
             </w:pPr>
             <w:bookmarkStart w:colFirst="0" w:colLast="0" w:name="_rfgvkg2ifhfd" w:id="3"/>
             <w:bookmarkEnd w:id="3"/>
@@ -319,47 +305,42 @@
               <w:rPr>
                 <w:rtl w:val="0"/>
               </w:rPr>
-              <w:t xml:space="preserve">{</w:t>
-            </w:r>
-            <w:r>
-              <w:rPr>
-                <w:color w:val="000000"/>
-                <w:rtl w:val="0"/>
-              </w:rPr>
-              <w:t xml:space="preserve">Company}, {</w:t>
-            </w:r>
-            <w:r>
-              <w:rPr>
-                <w:b w:val="0"/>
-                <w:color w:val="000000"/>
-                <w:rtl w:val="0"/>
-              </w:rPr>
-              <w:t xml:space="preserve">Location}</w:t>
-            </w:r>
-            <w:r>
-              <w:rPr>
-                <w:b w:val="0"/>
-                <w:rtl w:val="0"/>
-              </w:rPr>
-              <w:t xml:space="preserve"> — {</w:t>
-            </w:r>
-            <w:r>
-              <w:rPr>
-                <w:b w:val="0"/>
-                <w:i w:val="1"/>
-                <w:rtl w:val="0"/>
-              </w:rPr>
-              <w:t xml:space="preserve">Job Title}</w:t>
-            </w:r>
-            <w:r>
-              <w:rPr>
-                <w:rtl w:val="0"/>
-              </w:rPr>
-            </w:r>
-          </w:p>
-          <w:p>
-            <w:pPr>
-              <w:pStyle w:val="Heading3"/>
+              <w:t xml:space="preserve">{WorkExperience}</w:t>
+            </w:r>
+          </w:p>
+          <w:p>
+            <w:pPr>
+              <w:pStyle w:val="Heading1"/>
+              <w:pageBreakBefore w:val="0"/>
+              <w:pBdr>
+                <w:top w:space="0" w:sz="0" w:val="nil"/>
+                <w:left w:space="0" w:sz="0" w:val="nil"/>
+                <w:bottom w:space="0" w:sz="0" w:val="nil"/>
+                <w:right w:space="0" w:sz="0" w:val="nil"/>
+                <w:between w:space="0" w:sz="0" w:val="nil"/>
+              </w:pBdr>
+              <w:shd w:fill="auto" w:val="clear"/>
+              <w:rPr>
+                <w:color w:val="b7b7b7"/>
+              </w:rPr>
+            </w:pPr>
+            <w:bookmarkStart w:colFirst="0" w:colLast="0" w:name="_yk8luflkpwij" w:id="4"/>
+            <w:bookmarkEnd w:id="4"/>
+            <w:r>
+              <w:rPr>
+                <w:rtl w:val="0"/>
+              </w:rPr>
+              <w:t xml:space="preserve">EDUCATION</w:t>
+            </w:r>
+            <w:r>
+              <w:rPr>
+                <w:rtl w:val="0"/>
+              </w:rPr>
+            </w:r>
+          </w:p>
+          <w:p>
+            <w:pPr>
+              <w:pStyle w:val="Heading2"/>
               <w:pageBreakBefore w:val="0"/>
               <w:pBdr>
                 <w:top w:space="0" w:sz="0" w:val="nil"/>
@@ -371,164 +352,18 @@
               <w:shd w:fill="auto" w:val="clear"/>
               <w:rPr/>
             </w:pPr>
-            <w:bookmarkStart w:colFirst="0" w:colLast="0" w:name="_n64fgzu3lwuy" w:id="4"/>
-            <w:bookmarkEnd w:id="4"/>
-            <w:r>
-              <w:rPr>
-                <w:rtl w:val="0"/>
-              </w:rPr>
-              <w:t xml:space="preserve">{Duration}</w:t>
-            </w:r>
-            <w:r>
-              <w:rPr>
-                <w:rtl w:val="0"/>
-              </w:rPr>
-            </w:r>
-          </w:p>
-          <w:p>
-            <w:pPr>
-              <w:pageBreakBefore w:val="0"/>
-              <w:pBdr>
-                <w:top w:space="0" w:sz="0" w:val="nil"/>
-                <w:left w:space="0" w:sz="0" w:val="nil"/>
-                <w:bottom w:space="0" w:sz="0" w:val="nil"/>
-                <w:right w:space="0" w:sz="0" w:val="nil"/>
-                <w:between w:space="0" w:sz="0" w:val="nil"/>
-              </w:pBdr>
-              <w:shd w:fill="auto" w:val="clear"/>
-              <w:rPr/>
-            </w:pPr>
-            <w:r>
-              <w:rPr>
-                <w:rtl w:val="0"/>
-              </w:rPr>
-              <w:t xml:space="preserve">{Job Description}</w:t>
-            </w:r>
-          </w:p>
-          <w:p>
-            <w:pPr>
-              <w:pStyle w:val="Heading1"/>
-              <w:pageBreakBefore w:val="0"/>
-              <w:pBdr>
-                <w:top w:space="0" w:sz="0" w:val="nil"/>
-                <w:left w:space="0" w:sz="0" w:val="nil"/>
-                <w:bottom w:space="0" w:sz="0" w:val="nil"/>
-                <w:right w:space="0" w:sz="0" w:val="nil"/>
-                <w:between w:space="0" w:sz="0" w:val="nil"/>
-              </w:pBdr>
-              <w:shd w:fill="auto" w:val="clear"/>
-              <w:rPr>
-                <w:color w:val="b7b7b7"/>
-              </w:rPr>
-            </w:pPr>
-            <w:bookmarkStart w:colFirst="0" w:colLast="0" w:name="_yk8luflkpwij" w:id="5"/>
+            <w:bookmarkStart w:colFirst="0" w:colLast="0" w:name="_6wymnhinx9q5" w:id="5"/>
             <w:bookmarkEnd w:id="5"/>
             <w:r>
               <w:rPr>
                 <w:rtl w:val="0"/>
               </w:rPr>
-              <w:t xml:space="preserve">EDUCATION</w:t>
-            </w:r>
-            <w:r>
-              <w:rPr>
-                <w:rtl w:val="0"/>
-              </w:rPr>
-            </w:r>
-          </w:p>
-          <w:p>
-            <w:pPr>
-              <w:pStyle w:val="Heading2"/>
-              <w:pageBreakBefore w:val="0"/>
-              <w:pBdr>
-                <w:top w:space="0" w:sz="0" w:val="nil"/>
-                <w:left w:space="0" w:sz="0" w:val="nil"/>
-                <w:bottom w:space="0" w:sz="0" w:val="nil"/>
-                <w:right w:space="0" w:sz="0" w:val="nil"/>
-                <w:between w:space="0" w:sz="0" w:val="nil"/>
-              </w:pBdr>
-              <w:shd w:fill="auto" w:val="clear"/>
-              <w:rPr>
-                <w:b w:val="0"/>
-                <w:i w:val="1"/>
-              </w:rPr>
-            </w:pPr>
-            <w:bookmarkStart w:colFirst="0" w:colLast="0" w:name="_6wymnhinx9q5" w:id="6"/>
-            <w:bookmarkEnd w:id="6"/>
-            <w:r>
-              <w:rPr>
-                <w:rtl w:val="0"/>
-              </w:rPr>
-              <w:t xml:space="preserve">{Institution}</w:t>
-            </w:r>
-            <w:r>
-              <w:rPr>
-                <w:rtl w:val="0"/>
-              </w:rPr>
-              <w:t xml:space="preserve">, {</w:t>
-            </w:r>
-            <w:r>
-              <w:rPr>
-                <w:b w:val="0"/>
-                <w:rtl w:val="0"/>
-              </w:rPr>
-              <w:t xml:space="preserve">Location} — {</w:t>
-            </w:r>
-            <w:r>
-              <w:rPr>
-                <w:b w:val="0"/>
-                <w:i w:val="1"/>
-                <w:rtl w:val="0"/>
-              </w:rPr>
-              <w:t xml:space="preserve">Degree}</w:t>
-            </w:r>
-          </w:p>
-          <w:p>
-            <w:pPr>
-              <w:pStyle w:val="Heading3"/>
-              <w:pageBreakBefore w:val="0"/>
-              <w:pBdr>
-                <w:top w:space="0" w:sz="0" w:val="nil"/>
-                <w:left w:space="0" w:sz="0" w:val="nil"/>
-                <w:bottom w:space="0" w:sz="0" w:val="nil"/>
-                <w:right w:space="0" w:sz="0" w:val="nil"/>
-                <w:between w:space="0" w:sz="0" w:val="nil"/>
-              </w:pBdr>
-              <w:shd w:fill="auto" w:val="clear"/>
-              <w:rPr/>
-            </w:pPr>
-            <w:bookmarkStart w:colFirst="0" w:colLast="0" w:name="_7vtcyzeczjot" w:id="7"/>
-            <w:bookmarkEnd w:id="7"/>
-            <w:r>
-              <w:rPr>
-                <w:rtl w:val="0"/>
-              </w:rPr>
-              <w:t xml:space="preserve">{Duration}</w:t>
-            </w:r>
-            <w:r>
-              <w:rPr>
-                <w:rtl w:val="0"/>
-              </w:rPr>
-            </w:r>
-          </w:p>
-          <w:p>
-            <w:pPr>
-              <w:pageBreakBefore w:val="0"/>
-              <w:pBdr>
-                <w:top w:space="0" w:sz="0" w:val="nil"/>
-                <w:left w:space="0" w:sz="0" w:val="nil"/>
-                <w:bottom w:space="0" w:sz="0" w:val="nil"/>
-                <w:right w:space="0" w:sz="0" w:val="nil"/>
-                <w:between w:space="0" w:sz="0" w:val="nil"/>
-              </w:pBdr>
-              <w:shd w:fill="auto" w:val="clear"/>
-              <w:spacing w:after="0" w:before="120" w:line="312" w:lineRule="auto"/>
-              <w:rPr/>
-            </w:pPr>
-            <w:r>
-              <w:rPr>
-                <w:rtl w:val="0"/>
-              </w:rPr>
-              <w:t xml:space="preserve">Any add-ons</w:t>
+              <w:t xml:space="preserve">{Education}</w:t>
+            </w:r>
+            <w:r>
+              <w:rPr>
+                <w:rtl w:val="0"/>
+              </w:rPr>
             </w:r>
           </w:p>
           <w:p>
@@ -548,8 +383,8 @@
                 <w:szCs w:val="20"/>
               </w:rPr>
             </w:pPr>
-            <w:bookmarkStart w:colFirst="0" w:colLast="0" w:name="_jhv78pp9wtzd" w:id="8"/>
-            <w:bookmarkEnd w:id="8"/>
+            <w:bookmarkStart w:colFirst="0" w:colLast="0" w:name="_jhv78pp9wtzd" w:id="6"/>
+            <w:bookmarkEnd w:id="6"/>
             <w:r>
               <w:rPr>
                 <w:rtl w:val="0"/>
@@ -576,60 +411,18 @@
               <w:shd w:fill="auto" w:val="clear"/>
               <w:rPr/>
             </w:pPr>
-            <w:bookmarkStart w:colFirst="0" w:colLast="0" w:name="_vm051rmyhoww" w:id="9"/>
-            <w:bookmarkEnd w:id="9"/>
-            <w:r>
-              <w:rPr>
-                <w:rtl w:val="0"/>
-              </w:rPr>
-              <w:t xml:space="preserve">{</w:t>
-            </w:r>
-            <w:r>
-              <w:rPr>
-                <w:rtl w:val="0"/>
-              </w:rPr>
-              <w:t xml:space="preserve">Project Name} </w:t>
-            </w:r>
-            <w:r>
-              <w:rPr>
-                <w:b w:val="0"/>
-                <w:rtl w:val="0"/>
-              </w:rPr>
-              <w:t xml:space="preserve">— </w:t>
-            </w:r>
-            <w:r>
-              <w:rPr>
-                <w:b w:val="0"/>
-                <w:i w:val="1"/>
-                <w:rtl w:val="0"/>
-              </w:rPr>
-              <w:t xml:space="preserve">Detail</w:t>
-            </w:r>
-            <w:r>
-              <w:rPr>
-                <w:rtl w:val="0"/>
-              </w:rPr>
-            </w:r>
-          </w:p>
-          <w:p>
-            <w:pPr>
-              <w:pageBreakBefore w:val="0"/>
-              <w:pBdr>
-                <w:top w:space="0" w:sz="0" w:val="nil"/>
-                <w:left w:space="0" w:sz="0" w:val="nil"/>
-                <w:bottom w:space="0" w:sz="0" w:val="nil"/>
-                <w:right w:space="0" w:sz="0" w:val="nil"/>
-                <w:between w:space="0" w:sz="0" w:val="nil"/>
-              </w:pBdr>
-              <w:shd w:fill="auto" w:val="clear"/>
-              <w:spacing w:after="0" w:before="120" w:line="312" w:lineRule="auto"/>
-              <w:rPr/>
-            </w:pPr>
-            <w:r>
-              <w:rPr>
-                <w:rtl w:val="0"/>
-              </w:rPr>
-              <w:t xml:space="preserve">{Description}</w:t>
+            <w:bookmarkStart w:colFirst="0" w:colLast="0" w:name="_vm051rmyhoww" w:id="7"/>
+            <w:bookmarkEnd w:id="7"/>
+            <w:r>
+              <w:rPr>
+                <w:rtl w:val="0"/>
+              </w:rPr>
+              <w:t xml:space="preserve">{Project}</w:t>
+            </w:r>
+            <w:r>
+              <w:rPr>
+                <w:rtl w:val="0"/>
+              </w:rPr>
             </w:r>
           </w:p>
         </w:tc>
@@ -664,8 +457,8 @@
               <w:shd w:fill="auto" w:val="clear"/>
               <w:rPr/>
             </w:pPr>
-            <w:bookmarkStart w:colFirst="0" w:colLast="0" w:name="_ca0awj8022e2" w:id="10"/>
-            <w:bookmarkEnd w:id="10"/>
+            <w:bookmarkStart w:colFirst="0" w:colLast="0" w:name="_ca0awj8022e2" w:id="8"/>
+            <w:bookmarkEnd w:id="8"/>
             <w:r>
               <w:rPr>
                 <w:rtl w:val="0"/>
@@ -715,8 +508,8 @@
               <w:shd w:fill="auto" w:val="clear"/>
               <w:rPr/>
             </w:pPr>
-            <w:bookmarkStart w:colFirst="0" w:colLast="0" w:name="_tuxh7mwdaxox" w:id="11"/>
-            <w:bookmarkEnd w:id="11"/>
+            <w:bookmarkStart w:colFirst="0" w:colLast="0" w:name="_tuxh7mwdaxox" w:id="9"/>
+            <w:bookmarkEnd w:id="9"/>
             <w:r>
               <w:rPr>
                 <w:rtl w:val="0"/>
@@ -770,8 +563,8 @@
               <w:shd w:fill="auto" w:val="clear"/>
               <w:rPr/>
             </w:pPr>
-            <w:bookmarkStart w:colFirst="0" w:colLast="0" w:name="_cxxkes25b26" w:id="12"/>
-            <w:bookmarkEnd w:id="12"/>
+            <w:bookmarkStart w:colFirst="0" w:colLast="0" w:name="_cxxkes25b26" w:id="10"/>
+            <w:bookmarkEnd w:id="10"/>
             <w:r>
               <w:rPr>
                 <w:rtl w:val="0"/>

</xml_diff>